<commit_message>
Added Response time tabel
Added in the report the response time of :
CPU vs AI
Log In vs Sign Up
</commit_message>
<xml_diff>
--- a/AI-XO report.docx
+++ b/AI-XO report.docx
@@ -2475,7 +2475,13 @@
         <w:t>Response Time</w:t>
       </w:r>
       <w:r>
-        <w:t>: The system should respond to user inputs within 1 second.</w:t>
+        <w:t xml:space="preserve">: The system should respond to user inputs within </w:t>
+      </w:r>
+      <w:r>
+        <w:t>0.2 micro</w:t>
+      </w:r>
+      <w:r>
+        <w:t xml:space="preserve"> second.</w:t>
       </w:r>
     </w:p>
     <w:p>
@@ -2494,7 +2500,13 @@
         <w:t>AI Computation Time</w:t>
       </w:r>
       <w:r>
-        <w:t>: The AI should make a move within 2 seconds.</w:t>
+        <w:t xml:space="preserve">: The AI should make a move within </w:t>
+      </w:r>
+      <w:r>
+        <w:t>1 micro</w:t>
+      </w:r>
+      <w:r>
+        <w:t xml:space="preserve"> seconds.</w:t>
       </w:r>
     </w:p>
     <w:p>
@@ -3098,9 +3110,1267 @@
     <w:p/>
     <w:p/>
     <w:p>
-      <w:bookmarkStart w:id="2" w:name="_GoBack"/>
-      <w:bookmarkEnd w:id="2"/>
-    </w:p>
+      <w:r>
+        <w:br w:type="page"/>
+      </w:r>
+    </w:p>
+    <w:p/>
+    <w:p>
+      <w:pPr>
+        <w:pStyle w:val="Title"/>
+      </w:pPr>
+      <w:r>
+        <w:tab/>
+      </w:r>
+      <w:r>
+        <w:t>Performance Measurement and Optimization</w:t>
+      </w:r>
+    </w:p>
+    <w:p/>
+    <w:p>
+      <w:pPr>
+        <w:pStyle w:val="Heading1"/>
+      </w:pPr>
+      <w:r>
+        <w:t xml:space="preserve">AI vs CPU </w:t>
+      </w:r>
+      <w:r>
+        <w:t>R</w:t>
+      </w:r>
+      <w:r>
+        <w:t>esponse:</w:t>
+      </w:r>
+    </w:p>
+    <w:p/>
+    <w:p>
+      <w:pPr>
+        <w:pStyle w:val="Heading2"/>
+      </w:pPr>
+      <w:r>
+        <w:t xml:space="preserve">AI </w:t>
+      </w:r>
+      <w:r>
+        <w:t>Time Response:</w:t>
+      </w:r>
+    </w:p>
+    <w:p/>
+    <w:tbl>
+      <w:tblPr>
+        <w:tblStyle w:val="TableGrid"/>
+        <w:tblW w:w="0" w:type="auto"/>
+        <w:tblLook w:val="04A0" w:firstRow="1" w:lastRow="0" w:firstColumn="1" w:lastColumn="0" w:noHBand="0" w:noVBand="1"/>
+      </w:tblPr>
+      <w:tblGrid>
+        <w:gridCol w:w="2215"/>
+        <w:gridCol w:w="870"/>
+        <w:gridCol w:w="2268"/>
+        <w:gridCol w:w="2835"/>
+        <w:gridCol w:w="2888"/>
+      </w:tblGrid>
+      <w:tr>
+        <w:tc>
+          <w:tcPr>
+            <w:tcW w:w="2215" w:type="dxa"/>
+            <w:vMerge w:val="restart"/>
+          </w:tcPr>
+          <w:p/>
+          <w:p/>
+          <w:p>
+            <w:pPr>
+              <w:rPr>
+                <w:b/>
+                <w:bCs/>
+                <w:sz w:val="36"/>
+                <w:szCs w:val="36"/>
+              </w:rPr>
+            </w:pPr>
+            <w:r>
+              <w:rPr>
+                <w:b/>
+                <w:bCs/>
+                <w:sz w:val="36"/>
+                <w:szCs w:val="36"/>
+              </w:rPr>
+              <w:t>AI</w:t>
+            </w:r>
+          </w:p>
+        </w:tc>
+        <w:tc>
+          <w:tcPr>
+            <w:tcW w:w="870" w:type="dxa"/>
+          </w:tcPr>
+          <w:p>
+            <w:r>
+              <w:t>Move</w:t>
+            </w:r>
+          </w:p>
+        </w:tc>
+        <w:tc>
+          <w:tcPr>
+            <w:tcW w:w="2268" w:type="dxa"/>
+          </w:tcPr>
+          <w:p>
+            <w:r>
+              <w:t xml:space="preserve"> Game 1 (Draw)</w:t>
+            </w:r>
+          </w:p>
+        </w:tc>
+        <w:tc>
+          <w:tcPr>
+            <w:tcW w:w="2835" w:type="dxa"/>
+          </w:tcPr>
+          <w:p>
+            <w:r>
+              <w:t>Game 2 (Win fast)</w:t>
+            </w:r>
+          </w:p>
+        </w:tc>
+        <w:tc>
+          <w:tcPr>
+            <w:tcW w:w="2888" w:type="dxa"/>
+          </w:tcPr>
+          <w:p>
+            <w:r>
+              <w:t xml:space="preserve"> Game 3 (Win Slow)</w:t>
+            </w:r>
+          </w:p>
+        </w:tc>
+      </w:tr>
+      <w:tr>
+        <w:tc>
+          <w:tcPr>
+            <w:tcW w:w="2215" w:type="dxa"/>
+            <w:vMerge/>
+          </w:tcPr>
+          <w:p/>
+        </w:tc>
+        <w:tc>
+          <w:tcPr>
+            <w:tcW w:w="870" w:type="dxa"/>
+          </w:tcPr>
+          <w:p>
+            <w:r>
+              <w:t>1</w:t>
+            </w:r>
+          </w:p>
+        </w:tc>
+        <w:tc>
+          <w:tcPr>
+            <w:tcW w:w="2268" w:type="dxa"/>
+          </w:tcPr>
+          <w:p>
+            <w:r>
+              <w:t>0.1us</w:t>
+            </w:r>
+          </w:p>
+        </w:tc>
+        <w:tc>
+          <w:tcPr>
+            <w:tcW w:w="2835" w:type="dxa"/>
+          </w:tcPr>
+          <w:p>
+            <w:r>
+              <w:t>0.1us</w:t>
+            </w:r>
+          </w:p>
+        </w:tc>
+        <w:tc>
+          <w:tcPr>
+            <w:tcW w:w="2888" w:type="dxa"/>
+          </w:tcPr>
+          <w:p>
+            <w:r>
+              <w:t>0.1u</w:t>
+            </w:r>
+          </w:p>
+        </w:tc>
+      </w:tr>
+      <w:tr>
+        <w:tc>
+          <w:tcPr>
+            <w:tcW w:w="2215" w:type="dxa"/>
+            <w:vMerge/>
+          </w:tcPr>
+          <w:p/>
+        </w:tc>
+        <w:tc>
+          <w:tcPr>
+            <w:tcW w:w="870" w:type="dxa"/>
+          </w:tcPr>
+          <w:p>
+            <w:r>
+              <w:t>2</w:t>
+            </w:r>
+          </w:p>
+        </w:tc>
+        <w:tc>
+          <w:tcPr>
+            <w:tcW w:w="2268" w:type="dxa"/>
+          </w:tcPr>
+          <w:p>
+            <w:r>
+              <w:t>0.1us</w:t>
+            </w:r>
+          </w:p>
+        </w:tc>
+        <w:tc>
+          <w:tcPr>
+            <w:tcW w:w="2835" w:type="dxa"/>
+          </w:tcPr>
+          <w:p>
+            <w:r>
+              <w:t>0.1us</w:t>
+            </w:r>
+          </w:p>
+        </w:tc>
+        <w:tc>
+          <w:tcPr>
+            <w:tcW w:w="2888" w:type="dxa"/>
+          </w:tcPr>
+          <w:p>
+            <w:r>
+              <w:t>0.1u</w:t>
+            </w:r>
+          </w:p>
+        </w:tc>
+      </w:tr>
+      <w:tr>
+        <w:tc>
+          <w:tcPr>
+            <w:tcW w:w="2215" w:type="dxa"/>
+            <w:vMerge/>
+          </w:tcPr>
+          <w:p/>
+        </w:tc>
+        <w:tc>
+          <w:tcPr>
+            <w:tcW w:w="870" w:type="dxa"/>
+          </w:tcPr>
+          <w:p>
+            <w:r>
+              <w:t>3</w:t>
+            </w:r>
+          </w:p>
+        </w:tc>
+        <w:tc>
+          <w:tcPr>
+            <w:tcW w:w="2268" w:type="dxa"/>
+          </w:tcPr>
+          <w:p>
+            <w:r>
+              <w:t>0.2us</w:t>
+            </w:r>
+          </w:p>
+        </w:tc>
+        <w:tc>
+          <w:tcPr>
+            <w:tcW w:w="2835" w:type="dxa"/>
+          </w:tcPr>
+          <w:p>
+            <w:r>
+              <w:t>0us</w:t>
+            </w:r>
+          </w:p>
+        </w:tc>
+        <w:tc>
+          <w:tcPr>
+            <w:tcW w:w="2888" w:type="dxa"/>
+          </w:tcPr>
+          <w:p>
+            <w:r>
+              <w:t>0u</w:t>
+            </w:r>
+          </w:p>
+        </w:tc>
+      </w:tr>
+      <w:tr>
+        <w:trPr>
+          <w:trHeight w:val="226"/>
+        </w:trPr>
+        <w:tc>
+          <w:tcPr>
+            <w:tcW w:w="2215" w:type="dxa"/>
+            <w:vMerge/>
+          </w:tcPr>
+          <w:p/>
+        </w:tc>
+        <w:tc>
+          <w:tcPr>
+            <w:tcW w:w="870" w:type="dxa"/>
+          </w:tcPr>
+          <w:p>
+            <w:r>
+              <w:t>4</w:t>
+            </w:r>
+          </w:p>
+        </w:tc>
+        <w:tc>
+          <w:tcPr>
+            <w:tcW w:w="2268" w:type="dxa"/>
+          </w:tcPr>
+          <w:p>
+            <w:r>
+              <w:t>0.1us</w:t>
+            </w:r>
+          </w:p>
+        </w:tc>
+        <w:tc>
+          <w:tcPr>
+            <w:tcW w:w="2835" w:type="dxa"/>
+          </w:tcPr>
+          <w:p/>
+        </w:tc>
+        <w:tc>
+          <w:tcPr>
+            <w:tcW w:w="2888" w:type="dxa"/>
+          </w:tcPr>
+          <w:p>
+            <w:r>
+              <w:t>0.1u</w:t>
+            </w:r>
+          </w:p>
+        </w:tc>
+      </w:tr>
+    </w:tbl>
+    <w:p/>
+    <w:p>
+      <w:r>
+        <w:tab/>
+      </w:r>
+      <w:r>
+        <w:tab/>
+        <w:t xml:space="preserve">As shown in the table above, The AI time response increases with the number of moves (As it </w:t>
+      </w:r>
+      <w:proofErr w:type="gramStart"/>
+      <w:r>
+        <w:t>process</w:t>
+      </w:r>
+      <w:proofErr w:type="gramEnd"/>
+      <w:r>
+        <w:t xml:space="preserve"> more possibilities), we can say that the average time is </w:t>
+      </w:r>
+      <w:r>
+        <w:rPr>
+          <w:color w:val="FF0000"/>
+          <w:highlight w:val="yellow"/>
+        </w:rPr>
+        <w:t>0.15us</w:t>
+      </w:r>
+    </w:p>
+    <w:p/>
+    <w:p>
+      <w:pPr>
+        <w:pStyle w:val="Heading2"/>
+      </w:pPr>
+      <w:r>
+        <w:t>CPU Time Response:</w:t>
+      </w:r>
+    </w:p>
+    <w:p/>
+    <w:tbl>
+      <w:tblPr>
+        <w:tblStyle w:val="TableGrid"/>
+        <w:tblW w:w="0" w:type="auto"/>
+        <w:tblLook w:val="04A0" w:firstRow="1" w:lastRow="0" w:firstColumn="1" w:lastColumn="0" w:noHBand="0" w:noVBand="1"/>
+      </w:tblPr>
+      <w:tblGrid>
+        <w:gridCol w:w="2215"/>
+        <w:gridCol w:w="870"/>
+        <w:gridCol w:w="2268"/>
+        <w:gridCol w:w="2835"/>
+        <w:gridCol w:w="2888"/>
+      </w:tblGrid>
+      <w:tr>
+        <w:tc>
+          <w:tcPr>
+            <w:tcW w:w="2215" w:type="dxa"/>
+            <w:vMerge w:val="restart"/>
+          </w:tcPr>
+          <w:p/>
+          <w:p/>
+          <w:p>
+            <w:pPr>
+              <w:rPr>
+                <w:b/>
+                <w:bCs/>
+                <w:sz w:val="36"/>
+                <w:szCs w:val="36"/>
+              </w:rPr>
+            </w:pPr>
+            <w:r>
+              <w:rPr>
+                <w:b/>
+                <w:bCs/>
+                <w:sz w:val="36"/>
+                <w:szCs w:val="36"/>
+              </w:rPr>
+              <w:t>CPU</w:t>
+            </w:r>
+          </w:p>
+        </w:tc>
+        <w:tc>
+          <w:tcPr>
+            <w:tcW w:w="870" w:type="dxa"/>
+          </w:tcPr>
+          <w:p>
+            <w:r>
+              <w:t>Move</w:t>
+            </w:r>
+          </w:p>
+        </w:tc>
+        <w:tc>
+          <w:tcPr>
+            <w:tcW w:w="2268" w:type="dxa"/>
+          </w:tcPr>
+          <w:p>
+            <w:r>
+              <w:t xml:space="preserve"> Game 1 (Draw)</w:t>
+            </w:r>
+          </w:p>
+        </w:tc>
+        <w:tc>
+          <w:tcPr>
+            <w:tcW w:w="2835" w:type="dxa"/>
+          </w:tcPr>
+          <w:p>
+            <w:r>
+              <w:t>Game 2 (Win)</w:t>
+            </w:r>
+          </w:p>
+        </w:tc>
+        <w:tc>
+          <w:tcPr>
+            <w:tcW w:w="2888" w:type="dxa"/>
+          </w:tcPr>
+          <w:p>
+            <w:r>
+              <w:t xml:space="preserve"> Game 3 (</w:t>
+            </w:r>
+            <w:r>
+              <w:t>Lose</w:t>
+            </w:r>
+            <w:r>
+              <w:t>)</w:t>
+            </w:r>
+          </w:p>
+        </w:tc>
+      </w:tr>
+      <w:tr>
+        <w:tc>
+          <w:tcPr>
+            <w:tcW w:w="2215" w:type="dxa"/>
+            <w:vMerge/>
+          </w:tcPr>
+          <w:p/>
+        </w:tc>
+        <w:tc>
+          <w:tcPr>
+            <w:tcW w:w="870" w:type="dxa"/>
+          </w:tcPr>
+          <w:p>
+            <w:r>
+              <w:t>1</w:t>
+            </w:r>
+          </w:p>
+        </w:tc>
+        <w:tc>
+          <w:tcPr>
+            <w:tcW w:w="2268" w:type="dxa"/>
+          </w:tcPr>
+          <w:p>
+            <w:r>
+              <w:t>0.1us</w:t>
+            </w:r>
+          </w:p>
+        </w:tc>
+        <w:tc>
+          <w:tcPr>
+            <w:tcW w:w="2835" w:type="dxa"/>
+          </w:tcPr>
+          <w:p>
+            <w:r>
+              <w:t>0.1us</w:t>
+            </w:r>
+          </w:p>
+        </w:tc>
+        <w:tc>
+          <w:tcPr>
+            <w:tcW w:w="2888" w:type="dxa"/>
+          </w:tcPr>
+          <w:p>
+            <w:r>
+              <w:t>0.1us</w:t>
+            </w:r>
+          </w:p>
+        </w:tc>
+      </w:tr>
+      <w:tr>
+        <w:tc>
+          <w:tcPr>
+            <w:tcW w:w="2215" w:type="dxa"/>
+            <w:vMerge/>
+          </w:tcPr>
+          <w:p/>
+        </w:tc>
+        <w:tc>
+          <w:tcPr>
+            <w:tcW w:w="870" w:type="dxa"/>
+          </w:tcPr>
+          <w:p>
+            <w:r>
+              <w:t>2</w:t>
+            </w:r>
+          </w:p>
+        </w:tc>
+        <w:tc>
+          <w:tcPr>
+            <w:tcW w:w="2268" w:type="dxa"/>
+          </w:tcPr>
+          <w:p>
+            <w:r>
+              <w:t>0.1us</w:t>
+            </w:r>
+          </w:p>
+        </w:tc>
+        <w:tc>
+          <w:tcPr>
+            <w:tcW w:w="2835" w:type="dxa"/>
+          </w:tcPr>
+          <w:p>
+            <w:r>
+              <w:t>0.1us</w:t>
+            </w:r>
+          </w:p>
+        </w:tc>
+        <w:tc>
+          <w:tcPr>
+            <w:tcW w:w="2888" w:type="dxa"/>
+          </w:tcPr>
+          <w:p>
+            <w:r>
+              <w:t>0.1us</w:t>
+            </w:r>
+          </w:p>
+        </w:tc>
+      </w:tr>
+      <w:tr>
+        <w:tc>
+          <w:tcPr>
+            <w:tcW w:w="2215" w:type="dxa"/>
+            <w:vMerge/>
+          </w:tcPr>
+          <w:p/>
+        </w:tc>
+        <w:tc>
+          <w:tcPr>
+            <w:tcW w:w="870" w:type="dxa"/>
+          </w:tcPr>
+          <w:p>
+            <w:r>
+              <w:t>3</w:t>
+            </w:r>
+          </w:p>
+        </w:tc>
+        <w:tc>
+          <w:tcPr>
+            <w:tcW w:w="2268" w:type="dxa"/>
+          </w:tcPr>
+          <w:p>
+            <w:r>
+              <w:t>0.1us</w:t>
+            </w:r>
+          </w:p>
+        </w:tc>
+        <w:tc>
+          <w:tcPr>
+            <w:tcW w:w="2835" w:type="dxa"/>
+          </w:tcPr>
+          <w:p>
+            <w:r>
+              <w:t>0.</w:t>
+            </w:r>
+            <w:r>
+              <w:t>2</w:t>
+            </w:r>
+            <w:r>
+              <w:t>us</w:t>
+            </w:r>
+          </w:p>
+        </w:tc>
+        <w:tc>
+          <w:tcPr>
+            <w:tcW w:w="2888" w:type="dxa"/>
+          </w:tcPr>
+          <w:p>
+            <w:r>
+              <w:t>0.1us</w:t>
+            </w:r>
+          </w:p>
+        </w:tc>
+      </w:tr>
+      <w:tr>
+        <w:trPr>
+          <w:trHeight w:val="226"/>
+        </w:trPr>
+        <w:tc>
+          <w:tcPr>
+            <w:tcW w:w="2215" w:type="dxa"/>
+            <w:vMerge/>
+          </w:tcPr>
+          <w:p/>
+        </w:tc>
+        <w:tc>
+          <w:tcPr>
+            <w:tcW w:w="870" w:type="dxa"/>
+          </w:tcPr>
+          <w:p>
+            <w:r>
+              <w:t>4</w:t>
+            </w:r>
+          </w:p>
+        </w:tc>
+        <w:tc>
+          <w:tcPr>
+            <w:tcW w:w="2268" w:type="dxa"/>
+          </w:tcPr>
+          <w:p>
+            <w:r>
+              <w:t>0.1us</w:t>
+            </w:r>
+          </w:p>
+        </w:tc>
+        <w:tc>
+          <w:tcPr>
+            <w:tcW w:w="2835" w:type="dxa"/>
+          </w:tcPr>
+          <w:p>
+            <w:r>
+              <w:t>0.</w:t>
+            </w:r>
+            <w:r>
+              <w:t>3</w:t>
+            </w:r>
+            <w:r>
+              <w:t>us</w:t>
+            </w:r>
+          </w:p>
+        </w:tc>
+        <w:tc>
+          <w:tcPr>
+            <w:tcW w:w="2888" w:type="dxa"/>
+          </w:tcPr>
+          <w:p/>
+        </w:tc>
+      </w:tr>
+    </w:tbl>
+    <w:p/>
+    <w:p>
+      <w:pPr>
+        <w:rPr>
+          <w:color w:val="FF0000"/>
+          <w:highlight w:val="yellow"/>
+        </w:rPr>
+      </w:pPr>
+      <w:r>
+        <w:tab/>
+      </w:r>
+      <w:r>
+        <w:tab/>
+        <w:t xml:space="preserve">As shown in the table above, The CPU sometimes after few moves takes more response time as it gives a random position that’s already played so we can say that the average time is </w:t>
+      </w:r>
+      <w:r>
+        <w:rPr>
+          <w:color w:val="FF0000"/>
+          <w:highlight w:val="yellow"/>
+        </w:rPr>
+        <w:t>0.2us</w:t>
+      </w:r>
+    </w:p>
+    <w:p/>
+    <w:p>
+      <w:pPr>
+        <w:pStyle w:val="Heading1"/>
+      </w:pPr>
+      <w:r>
+        <w:t>Log</w:t>
+      </w:r>
+      <w:r>
+        <w:t xml:space="preserve"> In vs Sign Up Response:</w:t>
+      </w:r>
+    </w:p>
+    <w:p/>
+    <w:p>
+      <w:pPr>
+        <w:pStyle w:val="Heading2"/>
+      </w:pPr>
+      <w:r>
+        <w:t xml:space="preserve">Log </w:t>
+      </w:r>
+      <w:proofErr w:type="gramStart"/>
+      <w:r>
+        <w:t>In</w:t>
+      </w:r>
+      <w:proofErr w:type="gramEnd"/>
+      <w:r>
+        <w:t xml:space="preserve"> Time Response:</w:t>
+      </w:r>
+    </w:p>
+    <w:p/>
+    <w:tbl>
+      <w:tblPr>
+        <w:tblStyle w:val="TableGrid"/>
+        <w:tblW w:w="0" w:type="auto"/>
+        <w:tblLook w:val="04A0" w:firstRow="1" w:lastRow="0" w:firstColumn="1" w:lastColumn="0" w:noHBand="0" w:noVBand="1"/>
+      </w:tblPr>
+      <w:tblGrid>
+        <w:gridCol w:w="1809"/>
+        <w:gridCol w:w="1276"/>
+        <w:gridCol w:w="2375"/>
+        <w:gridCol w:w="2782"/>
+        <w:gridCol w:w="2834"/>
+      </w:tblGrid>
+      <w:tr>
+        <w:tc>
+          <w:tcPr>
+            <w:tcW w:w="1809" w:type="dxa"/>
+            <w:vMerge w:val="restart"/>
+          </w:tcPr>
+          <w:p/>
+          <w:p/>
+          <w:p>
+            <w:pPr>
+              <w:rPr>
+                <w:b/>
+                <w:bCs/>
+                <w:sz w:val="36"/>
+                <w:szCs w:val="36"/>
+              </w:rPr>
+            </w:pPr>
+            <w:r>
+              <w:rPr>
+                <w:b/>
+                <w:bCs/>
+                <w:sz w:val="36"/>
+                <w:szCs w:val="36"/>
+              </w:rPr>
+              <w:t>Log In</w:t>
+            </w:r>
+          </w:p>
+        </w:tc>
+        <w:tc>
+          <w:tcPr>
+            <w:tcW w:w="1276" w:type="dxa"/>
+          </w:tcPr>
+          <w:p>
+            <w:r>
+              <w:t>Accounts</w:t>
+            </w:r>
+          </w:p>
+        </w:tc>
+        <w:tc>
+          <w:tcPr>
+            <w:tcW w:w="2375" w:type="dxa"/>
+          </w:tcPr>
+          <w:p>
+            <w:r>
+              <w:t xml:space="preserve"> </w:t>
+            </w:r>
+            <w:r>
+              <w:t>Trial</w:t>
+            </w:r>
+            <w:r>
+              <w:t xml:space="preserve"> 1 </w:t>
+            </w:r>
+            <w:r>
+              <w:t>(no Data Base)</w:t>
+            </w:r>
+          </w:p>
+        </w:tc>
+        <w:tc>
+          <w:tcPr>
+            <w:tcW w:w="2782" w:type="dxa"/>
+          </w:tcPr>
+          <w:p>
+            <w:r>
+              <w:t>Trial</w:t>
+            </w:r>
+            <w:r>
+              <w:t xml:space="preserve"> 2 (</w:t>
+            </w:r>
+            <w:r>
+              <w:t>small Data Base</w:t>
+            </w:r>
+            <w:r>
+              <w:t>)</w:t>
+            </w:r>
+          </w:p>
+        </w:tc>
+        <w:tc>
+          <w:tcPr>
+            <w:tcW w:w="2834" w:type="dxa"/>
+          </w:tcPr>
+          <w:p>
+            <w:r>
+              <w:t xml:space="preserve"> </w:t>
+            </w:r>
+            <w:r>
+              <w:t>Trial</w:t>
+            </w:r>
+            <w:r>
+              <w:t xml:space="preserve"> 3 (</w:t>
+            </w:r>
+            <w:r>
+              <w:t>big Data Base</w:t>
+            </w:r>
+            <w:r>
+              <w:t>)</w:t>
+            </w:r>
+          </w:p>
+        </w:tc>
+      </w:tr>
+      <w:tr>
+        <w:tc>
+          <w:tcPr>
+            <w:tcW w:w="1809" w:type="dxa"/>
+            <w:vMerge/>
+          </w:tcPr>
+          <w:p/>
+        </w:tc>
+        <w:tc>
+          <w:tcPr>
+            <w:tcW w:w="1276" w:type="dxa"/>
+          </w:tcPr>
+          <w:p>
+            <w:r>
+              <w:t>1</w:t>
+            </w:r>
+          </w:p>
+        </w:tc>
+        <w:tc>
+          <w:tcPr>
+            <w:tcW w:w="2375" w:type="dxa"/>
+          </w:tcPr>
+          <w:p>
+            <w:r>
+              <w:t>20.4</w:t>
+            </w:r>
+            <w:r>
+              <w:t>us</w:t>
+            </w:r>
+          </w:p>
+        </w:tc>
+        <w:tc>
+          <w:tcPr>
+            <w:tcW w:w="2782" w:type="dxa"/>
+          </w:tcPr>
+          <w:p/>
+        </w:tc>
+        <w:tc>
+          <w:tcPr>
+            <w:tcW w:w="2834" w:type="dxa"/>
+          </w:tcPr>
+          <w:p/>
+        </w:tc>
+      </w:tr>
+      <w:tr>
+        <w:tc>
+          <w:tcPr>
+            <w:tcW w:w="1809" w:type="dxa"/>
+            <w:vMerge/>
+          </w:tcPr>
+          <w:p/>
+        </w:tc>
+        <w:tc>
+          <w:tcPr>
+            <w:tcW w:w="1276" w:type="dxa"/>
+          </w:tcPr>
+          <w:p>
+            <w:r>
+              <w:t>2</w:t>
+            </w:r>
+          </w:p>
+        </w:tc>
+        <w:tc>
+          <w:tcPr>
+            <w:tcW w:w="2375" w:type="dxa"/>
+          </w:tcPr>
+          <w:p>
+            <w:r>
+              <w:t>11.1</w:t>
+            </w:r>
+            <w:r>
+              <w:t>us</w:t>
+            </w:r>
+          </w:p>
+        </w:tc>
+        <w:tc>
+          <w:tcPr>
+            <w:tcW w:w="2782" w:type="dxa"/>
+          </w:tcPr>
+          <w:p/>
+        </w:tc>
+        <w:tc>
+          <w:tcPr>
+            <w:tcW w:w="2834" w:type="dxa"/>
+          </w:tcPr>
+          <w:p/>
+        </w:tc>
+      </w:tr>
+      <w:tr>
+        <w:tc>
+          <w:tcPr>
+            <w:tcW w:w="1809" w:type="dxa"/>
+            <w:vMerge/>
+          </w:tcPr>
+          <w:p/>
+        </w:tc>
+        <w:tc>
+          <w:tcPr>
+            <w:tcW w:w="1276" w:type="dxa"/>
+          </w:tcPr>
+          <w:p>
+            <w:r>
+              <w:t>3</w:t>
+            </w:r>
+          </w:p>
+        </w:tc>
+        <w:tc>
+          <w:tcPr>
+            <w:tcW w:w="2375" w:type="dxa"/>
+          </w:tcPr>
+          <w:p>
+            <w:r>
+              <w:t>8.8</w:t>
+            </w:r>
+            <w:r>
+              <w:t>us</w:t>
+            </w:r>
+          </w:p>
+        </w:tc>
+        <w:tc>
+          <w:tcPr>
+            <w:tcW w:w="2782" w:type="dxa"/>
+          </w:tcPr>
+          <w:p/>
+        </w:tc>
+        <w:tc>
+          <w:tcPr>
+            <w:tcW w:w="2834" w:type="dxa"/>
+          </w:tcPr>
+          <w:p/>
+        </w:tc>
+      </w:tr>
+      <w:tr>
+        <w:trPr>
+          <w:trHeight w:val="226"/>
+        </w:trPr>
+        <w:tc>
+          <w:tcPr>
+            <w:tcW w:w="1809" w:type="dxa"/>
+            <w:vMerge/>
+          </w:tcPr>
+          <w:p/>
+        </w:tc>
+        <w:tc>
+          <w:tcPr>
+            <w:tcW w:w="1276" w:type="dxa"/>
+          </w:tcPr>
+          <w:p>
+            <w:r>
+              <w:t>4</w:t>
+            </w:r>
+          </w:p>
+        </w:tc>
+        <w:tc>
+          <w:tcPr>
+            <w:tcW w:w="2375" w:type="dxa"/>
+          </w:tcPr>
+          <w:p>
+            <w:r>
+              <w:t>11.8</w:t>
+            </w:r>
+            <w:r>
+              <w:t>us</w:t>
+            </w:r>
+          </w:p>
+        </w:tc>
+        <w:tc>
+          <w:tcPr>
+            <w:tcW w:w="2782" w:type="dxa"/>
+          </w:tcPr>
+          <w:p/>
+        </w:tc>
+        <w:tc>
+          <w:tcPr>
+            <w:tcW w:w="2834" w:type="dxa"/>
+          </w:tcPr>
+          <w:p/>
+        </w:tc>
+      </w:tr>
+    </w:tbl>
+    <w:p/>
+    <w:p>
+      <w:pPr>
+        <w:pStyle w:val="Heading2"/>
+      </w:pPr>
+      <w:r>
+        <w:t>Sign Up Time Response:</w:t>
+      </w:r>
+    </w:p>
+    <w:p/>
+    <w:tbl>
+      <w:tblPr>
+        <w:tblStyle w:val="TableGrid"/>
+        <w:tblW w:w="0" w:type="auto"/>
+        <w:tblLook w:val="04A0" w:firstRow="1" w:lastRow="0" w:firstColumn="1" w:lastColumn="0" w:noHBand="0" w:noVBand="1"/>
+      </w:tblPr>
+      <w:tblGrid>
+        <w:gridCol w:w="1809"/>
+        <w:gridCol w:w="1276"/>
+        <w:gridCol w:w="2375"/>
+        <w:gridCol w:w="2782"/>
+        <w:gridCol w:w="2834"/>
+      </w:tblGrid>
+      <w:tr>
+        <w:tc>
+          <w:tcPr>
+            <w:tcW w:w="1809" w:type="dxa"/>
+            <w:vMerge w:val="restart"/>
+          </w:tcPr>
+          <w:p/>
+          <w:p/>
+          <w:p>
+            <w:pPr>
+              <w:rPr>
+                <w:b/>
+                <w:bCs/>
+                <w:sz w:val="36"/>
+                <w:szCs w:val="36"/>
+              </w:rPr>
+            </w:pPr>
+            <w:r>
+              <w:rPr>
+                <w:b/>
+                <w:bCs/>
+                <w:sz w:val="36"/>
+                <w:szCs w:val="36"/>
+              </w:rPr>
+              <w:t>Sign Up</w:t>
+            </w:r>
+            <w:bookmarkStart w:id="2" w:name="_GoBack"/>
+            <w:bookmarkEnd w:id="2"/>
+          </w:p>
+        </w:tc>
+        <w:tc>
+          <w:tcPr>
+            <w:tcW w:w="1276" w:type="dxa"/>
+          </w:tcPr>
+          <w:p>
+            <w:r>
+              <w:t>Accounts</w:t>
+            </w:r>
+          </w:p>
+        </w:tc>
+        <w:tc>
+          <w:tcPr>
+            <w:tcW w:w="2375" w:type="dxa"/>
+          </w:tcPr>
+          <w:p>
+            <w:r>
+              <w:t xml:space="preserve"> Trial 1 (no Data Base)</w:t>
+            </w:r>
+          </w:p>
+        </w:tc>
+        <w:tc>
+          <w:tcPr>
+            <w:tcW w:w="2782" w:type="dxa"/>
+          </w:tcPr>
+          <w:p>
+            <w:r>
+              <w:t>Trial 2 (small Data Base)</w:t>
+            </w:r>
+          </w:p>
+        </w:tc>
+        <w:tc>
+          <w:tcPr>
+            <w:tcW w:w="2834" w:type="dxa"/>
+          </w:tcPr>
+          <w:p>
+            <w:r>
+              <w:t xml:space="preserve"> Trial 3 (big Data Base)</w:t>
+            </w:r>
+          </w:p>
+        </w:tc>
+      </w:tr>
+      <w:tr>
+        <w:tc>
+          <w:tcPr>
+            <w:tcW w:w="1809" w:type="dxa"/>
+            <w:vMerge/>
+          </w:tcPr>
+          <w:p/>
+        </w:tc>
+        <w:tc>
+          <w:tcPr>
+            <w:tcW w:w="1276" w:type="dxa"/>
+          </w:tcPr>
+          <w:p>
+            <w:r>
+              <w:t>1</w:t>
+            </w:r>
+          </w:p>
+        </w:tc>
+        <w:tc>
+          <w:tcPr>
+            <w:tcW w:w="2375" w:type="dxa"/>
+          </w:tcPr>
+          <w:p>
+            <w:r>
+              <w:t>20.4us</w:t>
+            </w:r>
+          </w:p>
+        </w:tc>
+        <w:tc>
+          <w:tcPr>
+            <w:tcW w:w="2782" w:type="dxa"/>
+          </w:tcPr>
+          <w:p/>
+        </w:tc>
+        <w:tc>
+          <w:tcPr>
+            <w:tcW w:w="2834" w:type="dxa"/>
+          </w:tcPr>
+          <w:p/>
+        </w:tc>
+      </w:tr>
+      <w:tr>
+        <w:tc>
+          <w:tcPr>
+            <w:tcW w:w="1809" w:type="dxa"/>
+            <w:vMerge/>
+          </w:tcPr>
+          <w:p/>
+        </w:tc>
+        <w:tc>
+          <w:tcPr>
+            <w:tcW w:w="1276" w:type="dxa"/>
+          </w:tcPr>
+          <w:p>
+            <w:r>
+              <w:t>2</w:t>
+            </w:r>
+          </w:p>
+        </w:tc>
+        <w:tc>
+          <w:tcPr>
+            <w:tcW w:w="2375" w:type="dxa"/>
+          </w:tcPr>
+          <w:p>
+            <w:r>
+              <w:t>11.1us</w:t>
+            </w:r>
+          </w:p>
+        </w:tc>
+        <w:tc>
+          <w:tcPr>
+            <w:tcW w:w="2782" w:type="dxa"/>
+          </w:tcPr>
+          <w:p/>
+        </w:tc>
+        <w:tc>
+          <w:tcPr>
+            <w:tcW w:w="2834" w:type="dxa"/>
+          </w:tcPr>
+          <w:p/>
+        </w:tc>
+      </w:tr>
+      <w:tr>
+        <w:tc>
+          <w:tcPr>
+            <w:tcW w:w="1809" w:type="dxa"/>
+            <w:vMerge/>
+          </w:tcPr>
+          <w:p/>
+        </w:tc>
+        <w:tc>
+          <w:tcPr>
+            <w:tcW w:w="1276" w:type="dxa"/>
+          </w:tcPr>
+          <w:p>
+            <w:r>
+              <w:t>3</w:t>
+            </w:r>
+          </w:p>
+        </w:tc>
+        <w:tc>
+          <w:tcPr>
+            <w:tcW w:w="2375" w:type="dxa"/>
+          </w:tcPr>
+          <w:p>
+            <w:r>
+              <w:t>8.8us</w:t>
+            </w:r>
+          </w:p>
+        </w:tc>
+        <w:tc>
+          <w:tcPr>
+            <w:tcW w:w="2782" w:type="dxa"/>
+          </w:tcPr>
+          <w:p/>
+        </w:tc>
+        <w:tc>
+          <w:tcPr>
+            <w:tcW w:w="2834" w:type="dxa"/>
+          </w:tcPr>
+          <w:p/>
+        </w:tc>
+      </w:tr>
+      <w:tr>
+        <w:trPr>
+          <w:trHeight w:val="226"/>
+        </w:trPr>
+        <w:tc>
+          <w:tcPr>
+            <w:tcW w:w="1809" w:type="dxa"/>
+            <w:vMerge/>
+          </w:tcPr>
+          <w:p/>
+        </w:tc>
+        <w:tc>
+          <w:tcPr>
+            <w:tcW w:w="1276" w:type="dxa"/>
+          </w:tcPr>
+          <w:p>
+            <w:r>
+              <w:t>4</w:t>
+            </w:r>
+          </w:p>
+        </w:tc>
+        <w:tc>
+          <w:tcPr>
+            <w:tcW w:w="2375" w:type="dxa"/>
+          </w:tcPr>
+          <w:p>
+            <w:r>
+              <w:t>11.8us</w:t>
+            </w:r>
+          </w:p>
+        </w:tc>
+        <w:tc>
+          <w:tcPr>
+            <w:tcW w:w="2782" w:type="dxa"/>
+          </w:tcPr>
+          <w:p/>
+        </w:tc>
+        <w:tc>
+          <w:tcPr>
+            <w:tcW w:w="2834" w:type="dxa"/>
+          </w:tcPr>
+          <w:p/>
+        </w:tc>
+      </w:tr>
+    </w:tbl>
+    <w:p/>
     <w:sectPr>
       <w:footerReference w:type="default" r:id="rId15"/>
       <w:pgSz w:w="11900" w:h="16820"/>
@@ -6638,7 +7908,7 @@
   <w:style w:type="paragraph" w:default="1" w:styleId="Normal">
     <w:name w:val="Normal"/>
     <w:qFormat/>
-    <w:rsid w:val="00956D52"/>
+    <w:rsid w:val="00854517"/>
     <w:rPr>
       <w:rFonts w:ascii="Times New Roman" w:eastAsia="Times New Roman" w:hAnsi="Times New Roman" w:cs="Times New Roman"/>
     </w:rPr>
@@ -7270,6 +8540,22 @@
       <w:color w:val="365F91" w:themeColor="accent1" w:themeShade="BF"/>
     </w:rPr>
   </w:style>
+  <w:style w:type="table" w:styleId="TableGrid">
+    <w:name w:val="Table Grid"/>
+    <w:basedOn w:val="TableNormal"/>
+    <w:uiPriority w:val="39"/>
+    <w:rsid w:val="001233BF"/>
+    <w:tblPr>
+      <w:tblBorders>
+        <w:top w:val="single" w:sz="4" w:space="0" w:color="auto"/>
+        <w:left w:val="single" w:sz="4" w:space="0" w:color="auto"/>
+        <w:bottom w:val="single" w:sz="4" w:space="0" w:color="auto"/>
+        <w:right w:val="single" w:sz="4" w:space="0" w:color="auto"/>
+        <w:insideH w:val="single" w:sz="4" w:space="0" w:color="auto"/>
+        <w:insideV w:val="single" w:sz="4" w:space="0" w:color="auto"/>
+      </w:tblBorders>
+    </w:tblPr>
+  </w:style>
 </w:styles>
 </file>
 
@@ -7561,7 +8847,7 @@
 </file>
 
 <file path=customXml/itemProps1.xml><?xml version="1.0" encoding="utf-8"?>
-<ds:datastoreItem xmlns:ds="http://schemas.openxmlformats.org/officeDocument/2006/customXml" ds:itemID="{781167A5-0432-44B8-AA91-9D46DBFCDF39}">
+<ds:datastoreItem xmlns:ds="http://schemas.openxmlformats.org/officeDocument/2006/customXml" ds:itemID="{F29F7504-54B7-4C7E-AAEE-97B246BE009A}">
   <ds:schemaRefs>
     <ds:schemaRef ds:uri="http://schemas.openxmlformats.org/officeDocument/2006/bibliography"/>
   </ds:schemaRefs>

</xml_diff>

<commit_message>
Added game in database
Add the last shape of the board in the data base
Added the time response of sign up and log in
</commit_message>
<xml_diff>
--- a/AI-XO report.docx
+++ b/AI-XO report.docx
@@ -87,8 +87,6 @@
           <w:lang w:bidi="ar-EG"/>
         </w:rPr>
       </w:pPr>
-      <w:bookmarkStart w:id="0" w:name="_GoBack"/>
-      <w:bookmarkEnd w:id="0"/>
     </w:p>
     <w:p>
       <w:pPr>
@@ -142,7 +140,7 @@
           <w:lang w:bidi="ar-EG"/>
         </w:rPr>
       </w:pPr>
-      <w:bookmarkStart w:id="1" w:name="_Hlk128150838"/>
+      <w:bookmarkStart w:id="0" w:name="_Hlk128150838"/>
       <w:r>
         <w:rPr>
           <w:noProof/>
@@ -438,7 +436,7 @@
         </w:rPr>
         <w:br/>
       </w:r>
-      <w:bookmarkEnd w:id="1"/>
+      <w:bookmarkEnd w:id="0"/>
       <w:r>
         <w:rPr>
           <w:b/>
@@ -1572,11 +1570,11 @@
               <w:jc w:val="center"/>
               <w:cnfStyle w:val="000000100000" w:firstRow="0" w:lastRow="0" w:firstColumn="0" w:lastColumn="0" w:oddVBand="0" w:evenVBand="0" w:oddHBand="1" w:evenHBand="0" w:firstRowFirstColumn="0" w:firstRowLastColumn="0" w:lastRowFirstColumn="0" w:lastRowLastColumn="0"/>
             </w:pPr>
-            <w:bookmarkStart w:id="2" w:name="_Hlk170146301"/>
+            <w:bookmarkStart w:id="1" w:name="_Hlk170146301"/>
             <w:r>
               <w:t>Advanced Tic Tac Toe Game</w:t>
             </w:r>
-            <w:bookmarkEnd w:id="2"/>
+            <w:bookmarkEnd w:id="1"/>
           </w:p>
         </w:tc>
       </w:tr>
@@ -3914,13 +3912,25 @@
           <w:tcPr>
             <w:tcW w:w="2782" w:type="dxa"/>
           </w:tcPr>
-          <w:p/>
+          <w:p>
+            <w:proofErr w:type="gramStart"/>
+            <w:r>
+              <w:t>693.8  us</w:t>
+            </w:r>
+            <w:proofErr w:type="gramEnd"/>
+          </w:p>
         </w:tc>
         <w:tc>
           <w:tcPr>
             <w:tcW w:w="2834" w:type="dxa"/>
           </w:tcPr>
-          <w:p/>
+          <w:p>
+            <w:proofErr w:type="gramStart"/>
+            <w:r>
+              <w:t>636.8  us</w:t>
+            </w:r>
+            <w:proofErr w:type="gramEnd"/>
+          </w:p>
         </w:tc>
       </w:tr>
       <w:tr>
@@ -3955,13 +3965,25 @@
           <w:tcPr>
             <w:tcW w:w="2782" w:type="dxa"/>
           </w:tcPr>
-          <w:p/>
+          <w:p>
+            <w:proofErr w:type="gramStart"/>
+            <w:r>
+              <w:t>585.5  us</w:t>
+            </w:r>
+            <w:proofErr w:type="gramEnd"/>
+          </w:p>
         </w:tc>
         <w:tc>
           <w:tcPr>
             <w:tcW w:w="2834" w:type="dxa"/>
           </w:tcPr>
-          <w:p/>
+          <w:p>
+            <w:proofErr w:type="gramStart"/>
+            <w:r>
+              <w:t>516.3  us</w:t>
+            </w:r>
+            <w:proofErr w:type="gramEnd"/>
+          </w:p>
         </w:tc>
       </w:tr>
       <w:tr>
@@ -3996,13 +4018,25 @@
           <w:tcPr>
             <w:tcW w:w="2782" w:type="dxa"/>
           </w:tcPr>
-          <w:p/>
+          <w:p>
+            <w:proofErr w:type="gramStart"/>
+            <w:r>
+              <w:t>349.1  us</w:t>
+            </w:r>
+            <w:proofErr w:type="gramEnd"/>
+          </w:p>
         </w:tc>
         <w:tc>
           <w:tcPr>
             <w:tcW w:w="2834" w:type="dxa"/>
           </w:tcPr>
-          <w:p/>
+          <w:p>
+            <w:proofErr w:type="gramStart"/>
+            <w:r>
+              <w:t>474.2  us</w:t>
+            </w:r>
+            <w:proofErr w:type="gramEnd"/>
+          </w:p>
         </w:tc>
       </w:tr>
       <w:tr>
@@ -4040,13 +4074,25 @@
           <w:tcPr>
             <w:tcW w:w="2782" w:type="dxa"/>
           </w:tcPr>
-          <w:p/>
+          <w:p>
+            <w:proofErr w:type="gramStart"/>
+            <w:r>
+              <w:t>616.6  us</w:t>
+            </w:r>
+            <w:proofErr w:type="gramEnd"/>
+          </w:p>
         </w:tc>
         <w:tc>
           <w:tcPr>
             <w:tcW w:w="2834" w:type="dxa"/>
           </w:tcPr>
-          <w:p/>
+          <w:p>
+            <w:r>
+              <w:t>1009.4  us</w:t>
+            </w:r>
+            <w:bookmarkStart w:id="2" w:name="_GoBack"/>
+            <w:bookmarkEnd w:id="2"/>
+          </w:p>
         </w:tc>
       </w:tr>
     </w:tbl>
@@ -4174,13 +4220,25 @@
           <w:tcPr>
             <w:tcW w:w="2782" w:type="dxa"/>
           </w:tcPr>
-          <w:p/>
+          <w:p>
+            <w:proofErr w:type="gramStart"/>
+            <w:r>
+              <w:t>132119  us</w:t>
+            </w:r>
+            <w:proofErr w:type="gramEnd"/>
+          </w:p>
         </w:tc>
         <w:tc>
           <w:tcPr>
             <w:tcW w:w="2834" w:type="dxa"/>
           </w:tcPr>
-          <w:p/>
+          <w:p>
+            <w:proofErr w:type="gramStart"/>
+            <w:r>
+              <w:t>187150  us</w:t>
+            </w:r>
+            <w:proofErr w:type="gramEnd"/>
+          </w:p>
         </w:tc>
       </w:tr>
       <w:tr>
@@ -4215,13 +4273,25 @@
           <w:tcPr>
             <w:tcW w:w="2782" w:type="dxa"/>
           </w:tcPr>
-          <w:p/>
+          <w:p>
+            <w:proofErr w:type="gramStart"/>
+            <w:r>
+              <w:t>181679  us</w:t>
+            </w:r>
+            <w:proofErr w:type="gramEnd"/>
+          </w:p>
         </w:tc>
         <w:tc>
           <w:tcPr>
             <w:tcW w:w="2834" w:type="dxa"/>
           </w:tcPr>
-          <w:p/>
+          <w:p>
+            <w:proofErr w:type="gramStart"/>
+            <w:r>
+              <w:t>195480  us</w:t>
+            </w:r>
+            <w:proofErr w:type="gramEnd"/>
+          </w:p>
         </w:tc>
       </w:tr>
       <w:tr>
@@ -4256,13 +4326,25 @@
           <w:tcPr>
             <w:tcW w:w="2782" w:type="dxa"/>
           </w:tcPr>
-          <w:p/>
+          <w:p>
+            <w:proofErr w:type="gramStart"/>
+            <w:r>
+              <w:t>189894  us</w:t>
+            </w:r>
+            <w:proofErr w:type="gramEnd"/>
+          </w:p>
         </w:tc>
         <w:tc>
           <w:tcPr>
             <w:tcW w:w="2834" w:type="dxa"/>
           </w:tcPr>
-          <w:p/>
+          <w:p>
+            <w:proofErr w:type="gramStart"/>
+            <w:r>
+              <w:t>197438  us</w:t>
+            </w:r>
+            <w:proofErr w:type="gramEnd"/>
+          </w:p>
         </w:tc>
       </w:tr>
       <w:tr>
@@ -4300,13 +4382,25 @@
           <w:tcPr>
             <w:tcW w:w="2782" w:type="dxa"/>
           </w:tcPr>
-          <w:p/>
+          <w:p>
+            <w:proofErr w:type="gramStart"/>
+            <w:r>
+              <w:t>176960  us</w:t>
+            </w:r>
+            <w:proofErr w:type="gramEnd"/>
+          </w:p>
         </w:tc>
         <w:tc>
           <w:tcPr>
             <w:tcW w:w="2834" w:type="dxa"/>
           </w:tcPr>
-          <w:p/>
+          <w:p>
+            <w:proofErr w:type="gramStart"/>
+            <w:r>
+              <w:t>189126  us</w:t>
+            </w:r>
+            <w:proofErr w:type="gramEnd"/>
+          </w:p>
         </w:tc>
       </w:tr>
     </w:tbl>
@@ -9035,7 +9129,7 @@
 </file>
 
 <file path=customXml/itemProps1.xml><?xml version="1.0" encoding="utf-8"?>
-<ds:datastoreItem xmlns:ds="http://schemas.openxmlformats.org/officeDocument/2006/customXml" ds:itemID="{2442CAF6-C3CD-4A12-AB8F-B2DC47D696A6}">
+<ds:datastoreItem xmlns:ds="http://schemas.openxmlformats.org/officeDocument/2006/customXml" ds:itemID="{4934283A-9BA5-45D1-8176-6A00404D86A3}">
   <ds:schemaRefs>
     <ds:schemaRef ds:uri="http://schemas.openxmlformats.org/officeDocument/2006/bibliography"/>
   </ds:schemaRefs>

</xml_diff>